<commit_message>
Updated project management docs
</commit_message>
<xml_diff>
--- a/first_semester/projectmanagement/Projektmanagement Stichworte.docx
+++ b/first_semester/projectmanagement/Projektmanagement Stichworte.docx
@@ -413,8 +413,16 @@
         <w:rPr>
           <w:lang w:val="de-AT"/>
         </w:rPr>
-        <w:t>Beinhaltet Risikio</w:t>
-      </w:r>
+        <w:t xml:space="preserve">Beinhaltet </w:t>
+      </w:r>
+      <w:r>
+        <w:rPr>
+          <w:lang w:val="de-AT"/>
+        </w:rPr>
+        <w:t>Risiko</w:t>
+      </w:r>
+      <w:bookmarkStart w:id="0" w:name="_GoBack"/>
+      <w:bookmarkEnd w:id="0"/>
     </w:p>
     <w:p>
       <w:pPr>
@@ -793,12 +801,20 @@
           <w:lang w:val="de-AT"/>
         </w:rPr>
       </w:pPr>
+      <w:proofErr w:type="spellStart"/>
       <w:r>
         <w:rPr>
           <w:lang w:val="de-AT"/>
         </w:rPr>
         <w:lastRenderedPageBreak/>
-        <w:t>Reflecting Team</w:t>
+        <w:t>Reflecting</w:t>
+      </w:r>
+      <w:proofErr w:type="spellEnd"/>
+      <w:r>
+        <w:rPr>
+          <w:lang w:val="de-AT"/>
+        </w:rPr>
+        <w:t xml:space="preserve"> Team</w:t>
       </w:r>
     </w:p>
     <w:p>
@@ -1140,8 +1156,16 @@
         <w:rPr>
           <w:lang w:val="de-AT"/>
         </w:rPr>
-        <w:t>Weniger hochrangige Besetzung der Projektauftraggeberrolle</w:t>
-      </w:r>
+        <w:t xml:space="preserve">Weniger hochrangige Besetzung der </w:t>
+      </w:r>
+      <w:proofErr w:type="spellStart"/>
+      <w:r>
+        <w:rPr>
+          <w:lang w:val="de-AT"/>
+        </w:rPr>
+        <w:t>Projektauftraggeberrolle</w:t>
+      </w:r>
+      <w:proofErr w:type="spellEnd"/>
     </w:p>
     <w:p>
       <w:pPr>
@@ -1178,8 +1202,6 @@
         </w:rPr>
         <w:t>Geringerer Projektmarketingbedarf</w:t>
       </w:r>
-      <w:bookmarkStart w:id="0" w:name="_GoBack"/>
-      <w:bookmarkEnd w:id="0"/>
     </w:p>
     <w:p>
       <w:pPr>
@@ -2742,8 +2764,16 @@
         <w:rPr>
           <w:lang w:val="de-AT"/>
         </w:rPr>
-        <w:t>Abstimmungen mit dem Projektauftraggeberteam</w:t>
-      </w:r>
+        <w:t xml:space="preserve">Abstimmungen mit dem </w:t>
+      </w:r>
+      <w:proofErr w:type="spellStart"/>
+      <w:r>
+        <w:rPr>
+          <w:lang w:val="de-AT"/>
+        </w:rPr>
+        <w:t>Projektauftraggeberteam</w:t>
+      </w:r>
+      <w:proofErr w:type="spellEnd"/>
     </w:p>
     <w:p>
       <w:pPr>
@@ -3309,12 +3339,14 @@
           <w:lang w:val="de-AT"/>
         </w:rPr>
       </w:pPr>
+      <w:proofErr w:type="spellStart"/>
       <w:r>
         <w:rPr>
           <w:lang w:val="de-AT"/>
         </w:rPr>
         <w:t>Projektauftraggeberteam</w:t>
       </w:r>
+      <w:proofErr w:type="spellEnd"/>
     </w:p>
     <w:p>
       <w:pPr>
@@ -3837,12 +3869,14 @@
           <w:lang w:val="de-AT"/>
         </w:rPr>
       </w:pPr>
+      <w:proofErr w:type="spellStart"/>
       <w:r>
         <w:rPr>
           <w:lang w:val="de-AT"/>
         </w:rPr>
         <w:t>Projektcontrollingbericht</w:t>
       </w:r>
+      <w:proofErr w:type="spellEnd"/>
     </w:p>
     <w:p>
       <w:pPr>
@@ -4388,7 +4422,21 @@
         <w:rPr>
           <w:lang w:val="de-AT"/>
         </w:rPr>
-        <w:t>Leistungen im Projektteam und im Projektauftraggeberteam reflektieren</w:t>
+        <w:t xml:space="preserve">Leistungen im Projektteam und im </w:t>
+      </w:r>
+      <w:proofErr w:type="spellStart"/>
+      <w:r>
+        <w:rPr>
+          <w:lang w:val="de-AT"/>
+        </w:rPr>
+        <w:t>Projektauftraggeberteam</w:t>
+      </w:r>
+      <w:proofErr w:type="spellEnd"/>
+      <w:r>
+        <w:rPr>
+          <w:lang w:val="de-AT"/>
+        </w:rPr>
+        <w:t xml:space="preserve"> reflektieren</w:t>
       </w:r>
     </w:p>
     <w:p>
@@ -4456,11 +4504,19 @@
           <w:lang w:val="de-AT"/>
         </w:rPr>
       </w:pPr>
-      <w:r>
-        <w:rPr>
-          <w:lang w:val="de-AT"/>
-        </w:rPr>
-        <w:t>Know-How Transfer</w:t>
+      <w:proofErr w:type="spellStart"/>
+      <w:r>
+        <w:rPr>
+          <w:lang w:val="de-AT"/>
+        </w:rPr>
+        <w:t>Know-How</w:t>
+      </w:r>
+      <w:proofErr w:type="spellEnd"/>
+      <w:r>
+        <w:rPr>
+          <w:lang w:val="de-AT"/>
+        </w:rPr>
+        <w:t xml:space="preserve"> Transfer</w:t>
       </w:r>
     </w:p>
     <w:p>
@@ -4546,12 +4602,14 @@
           <w:lang w:val="de-AT"/>
         </w:rPr>
       </w:pPr>
+      <w:proofErr w:type="spellStart"/>
       <w:r>
         <w:rPr>
           <w:lang w:val="de-AT"/>
         </w:rPr>
         <w:t>Projektauftraggeberteam</w:t>
       </w:r>
+      <w:proofErr w:type="spellEnd"/>
     </w:p>
     <w:p>
       <w:pPr>
@@ -5938,7 +5996,21 @@
         <w:rPr>
           <w:lang w:val="de-AT"/>
         </w:rPr>
-        <w:t>Benötigen Know-How und Entscheidungs- bzw. Beziehungskapital</w:t>
+        <w:t xml:space="preserve">Benötigen </w:t>
+      </w:r>
+      <w:proofErr w:type="spellStart"/>
+      <w:r>
+        <w:rPr>
+          <w:lang w:val="de-AT"/>
+        </w:rPr>
+        <w:t>Know-How</w:t>
+      </w:r>
+      <w:proofErr w:type="spellEnd"/>
+      <w:r>
+        <w:rPr>
+          <w:lang w:val="de-AT"/>
+        </w:rPr>
+        <w:t xml:space="preserve"> und Entscheidungs- bzw. Beziehungskapital</w:t>
       </w:r>
     </w:p>
     <w:p>
@@ -6168,6 +6240,7 @@
           <w:lang w:val="de-AT"/>
         </w:rPr>
       </w:pPr>
+      <w:proofErr w:type="spellStart"/>
       <w:r>
         <w:rPr>
           <w:lang w:val="de-AT"/>
@@ -6180,6 +6253,7 @@
         </w:rPr>
         <w:t>s</w:t>
       </w:r>
+      <w:proofErr w:type="spellEnd"/>
     </w:p>
     <w:p>
       <w:pPr>
@@ -6216,6 +6290,7 @@
           <w:lang w:val="de-AT"/>
         </w:rPr>
       </w:pPr>
+      <w:proofErr w:type="spellStart"/>
       <w:r>
         <w:rPr>
           <w:lang w:val="de-AT"/>
@@ -6228,6 +6303,7 @@
         </w:rPr>
         <w:t>s</w:t>
       </w:r>
+      <w:proofErr w:type="spellEnd"/>
     </w:p>
     <w:p>
       <w:pPr>
@@ -6443,8 +6519,16 @@
         <w:rPr>
           <w:lang w:val="de-AT"/>
         </w:rPr>
-        <w:t>Jedes Projekt hat ein Recht auf ein Projektauftraggeberteam</w:t>
-      </w:r>
+        <w:t xml:space="preserve">Jedes Projekt hat ein Recht auf ein </w:t>
+      </w:r>
+      <w:proofErr w:type="spellStart"/>
+      <w:r>
+        <w:rPr>
+          <w:lang w:val="de-AT"/>
+        </w:rPr>
+        <w:t>Projektauftraggeberteam</w:t>
+      </w:r>
+      <w:proofErr w:type="spellEnd"/>
     </w:p>
     <w:p>
       <w:pPr>
@@ -6619,11 +6703,19 @@
           <w:lang w:val="de-AT"/>
         </w:rPr>
       </w:pPr>
-      <w:r>
-        <w:rPr>
-          <w:lang w:val="de-AT"/>
-        </w:rPr>
-        <w:t>Know-How Sicherung in den Abteilungen der permanenten Organisation</w:t>
+      <w:proofErr w:type="spellStart"/>
+      <w:r>
+        <w:rPr>
+          <w:lang w:val="de-AT"/>
+        </w:rPr>
+        <w:t>Know-How</w:t>
+      </w:r>
+      <w:proofErr w:type="spellEnd"/>
+      <w:r>
+        <w:rPr>
+          <w:lang w:val="de-AT"/>
+        </w:rPr>
+        <w:t xml:space="preserve"> Sicherung in den Abteilungen der permanenten Organisation</w:t>
       </w:r>
     </w:p>
     <w:p>
@@ -6655,12 +6747,14 @@
           <w:lang w:val="de-AT"/>
         </w:rPr>
       </w:pPr>
+      <w:proofErr w:type="spellStart"/>
       <w:r>
         <w:rPr>
           <w:lang w:val="de-AT"/>
         </w:rPr>
         <w:t>Empoweredprojektorganisation</w:t>
       </w:r>
+      <w:proofErr w:type="spellEnd"/>
     </w:p>
     <w:p>
       <w:pPr>
@@ -8177,7 +8271,7 @@
 </file>
 
 <file path=customXml/itemProps1.xml><?xml version="1.0" encoding="utf-8"?>
-<ds:datastoreItem xmlns:ds="http://schemas.openxmlformats.org/officeDocument/2006/customXml" ds:itemID="{054C62E7-C28F-4A0A-85B3-D3AEA0ED2A4B}">
+<ds:datastoreItem xmlns:ds="http://schemas.openxmlformats.org/officeDocument/2006/customXml" ds:itemID="{94476ABC-C914-46BD-A467-685A229B6D6D}">
   <ds:schemaRefs>
     <ds:schemaRef ds:uri="http://schemas.openxmlformats.org/officeDocument/2006/bibliography"/>
   </ds:schemaRefs>

</xml_diff>